<commit_message>
updated turnin notes for design1 final
</commit_message>
<xml_diff>
--- a/docs/projects/design1-turnin.docx
+++ b/docs/projects/design1-turnin.docx
@@ -74,7 +74,7 @@
         <w:t xml:space="preserve">2023-09-25</w:t>
       </w:r>
     </w:p>
-    <w:bookmarkStart w:id="33" w:name="turn-in-your-design-1"/>
+    <w:bookmarkStart w:id="34" w:name="turn-in-your-design-1"/>
     <w:p>
       <w:pPr>
         <w:pStyle w:val="Heading1"/>
@@ -141,10 +141,9 @@
           <w:ilvl w:val="0"/>
           <w:numId w:val="1002"/>
         </w:numPr>
-        <w:pStyle w:val="Compact"/>
-      </w:pPr>
-      <w:r>
-        <w:t xml:space="preserve">Post your paper on the shared Google Drive by 5pm Monday. [</w:t>
+      </w:pPr>
+      <w:r>
+        <w:t xml:space="preserve">Post your draft paper on the shared Google Drive by 5pm Monday. [</w:t>
       </w:r>
       <w:hyperlink r:id="rId20">
         <w:r>
@@ -158,7 +157,29 @@
         <w:t xml:space="preserve">]</w:t>
       </w:r>
     </w:p>
-    <w:bookmarkStart w:id="32" w:name="complete-your-peer-critique"/>
+    <w:p>
+      <w:pPr>
+        <w:numPr>
+          <w:ilvl w:val="0"/>
+          <w:numId w:val="1002"/>
+        </w:numPr>
+      </w:pPr>
+      <w:r>
+        <w:t xml:space="preserve">Post your final draft by midnight on Wednesday 10/4 [</w:t>
+      </w:r>
+      <w:hyperlink r:id="rId21">
+        <w:r>
+          <w:rPr>
+            <w:rStyle w:val="Hyperlink"/>
+          </w:rPr>
+          <w:t xml:space="preserve">Upload here</w:t>
+        </w:r>
+      </w:hyperlink>
+      <w:r>
+        <w:t xml:space="preserve">]</w:t>
+      </w:r>
+    </w:p>
+    <w:bookmarkStart w:id="33" w:name="complete-your-peer-critique"/>
     <w:p>
       <w:pPr>
         <w:pStyle w:val="Heading2"/>
@@ -209,18 +230,18 @@
                 <wp:inline>
                   <wp:extent cx="152400" cy="152400"/>
                   <wp:effectExtent b="0" l="0" r="0" t="0"/>
-                  <wp:docPr descr="" title="" id="22" name="Picture"/>
+                  <wp:docPr descr="" title="" id="23" name="Picture"/>
                   <a:graphic>
                     <a:graphicData uri="http://schemas.openxmlformats.org/drawingml/2006/picture">
                       <pic:pic>
                         <pic:nvPicPr>
-                          <pic:cNvPr descr="/Applications/quarto/share/formats/docx/note.png" id="23" name="Picture"/>
+                          <pic:cNvPr descr="/Applications/quarto/share/formats/docx/note.png" id="24" name="Picture"/>
                           <pic:cNvPicPr>
                             <a:picLocks noChangeArrowheads="1" noChangeAspect="1"/>
                           </pic:cNvPicPr>
                         </pic:nvPicPr>
                         <pic:blipFill>
-                          <a:blip r:embed="rId21"/>
+                          <a:blip r:embed="rId22"/>
                           <a:stretch>
                             <a:fillRect/>
                           </a:stretch>
@@ -280,7 +301,7 @@
             <w:r>
               <w:t xml:space="preserve">Find your [</w:t>
             </w:r>
-            <w:hyperlink r:id="rId24">
+            <w:hyperlink r:id="rId25">
               <w:r>
                 <w:rPr>
                   <w:rStyle w:val="Hyperlink"/>
@@ -326,7 +347,7 @@
             <w:r>
               <w:t xml:space="preserve">[</w:t>
             </w:r>
-            <w:hyperlink r:id="rId25">
+            <w:hyperlink r:id="rId26">
               <w:r>
                 <w:rPr>
                   <w:rStyle w:val="Hyperlink"/>
@@ -356,7 +377,7 @@
         </w:tc>
       </w:tr>
     </w:tbl>
-    <w:bookmarkStart w:id="27" w:name="read-through-the-content-guidelines."/>
+    <w:bookmarkStart w:id="28" w:name="read-through-the-content-guidelines."/>
     <w:p>
       <w:pPr>
         <w:pStyle w:val="Heading3"/>
@@ -368,7 +389,7 @@
         </w:rPr>
         <w:t xml:space="preserve">Read through the [</w:t>
       </w:r>
-      <w:hyperlink r:id="rId26">
+      <w:hyperlink r:id="rId27">
         <w:r>
           <w:rPr>
             <w:rStyle w:val="Hyperlink"/>
@@ -389,8 +410,8 @@
         <w:t xml:space="preserve">.</w:t>
       </w:r>
     </w:p>
-    <w:bookmarkEnd w:id="27"/>
-    <w:bookmarkStart w:id="28" w:name="Xd5f91c86ea094ab2265544bd898bbb2ebbae2ee"/>
+    <w:bookmarkEnd w:id="28"/>
+    <w:bookmarkStart w:id="29" w:name="Xd5f91c86ea094ab2265544bd898bbb2ebbae2ee"/>
     <w:p>
       <w:pPr>
         <w:pStyle w:val="Heading3"/>
@@ -555,8 +576,8 @@
         <w:t xml:space="preserve">When you receive your critique, it really helps to have a thick skin – we are working together to help each other produce the best final draft possible.</w:t>
       </w:r>
     </w:p>
-    <w:bookmarkEnd w:id="28"/>
-    <w:bookmarkStart w:id="29" w:name="Xcf31fb6b647229dba3ac21e77dbd72f061c64f9"/>
+    <w:bookmarkEnd w:id="29"/>
+    <w:bookmarkStart w:id="30" w:name="Xcf31fb6b647229dba3ac21e77dbd72f061c64f9"/>
     <w:p>
       <w:pPr>
         <w:pStyle w:val="Heading3"/>
@@ -810,8 +831,8 @@
         <w:t xml:space="preserve">. However, if there are problems in other areas, please tell them clearly.</w:t>
       </w:r>
     </w:p>
-    <w:bookmarkEnd w:id="29"/>
-    <w:bookmarkStart w:id="30" w:name="X2594c2222946ab703e0a3fae54ca7f3d29e1406"/>
+    <w:bookmarkEnd w:id="30"/>
+    <w:bookmarkStart w:id="31" w:name="X2594c2222946ab703e0a3fae54ca7f3d29e1406"/>
     <w:p>
       <w:pPr>
         <w:pStyle w:val="Heading3"/>
@@ -881,8 +902,8 @@
         <w:t xml:space="preserve">, including the reasonableness of the grade you assign.</w:t>
       </w:r>
     </w:p>
-    <w:bookmarkEnd w:id="30"/>
-    <w:bookmarkStart w:id="31" w:name="bring-to-lab"/>
+    <w:bookmarkEnd w:id="31"/>
+    <w:bookmarkStart w:id="32" w:name="bring-to-lab"/>
     <w:p>
       <w:pPr>
         <w:pStyle w:val="Heading3"/>
@@ -930,9 +951,9 @@
         <w:t xml:space="preserve">Thanks! Marguerite</w:t>
       </w:r>
     </w:p>
-    <w:bookmarkEnd w:id="31"/>
     <w:bookmarkEnd w:id="32"/>
     <w:bookmarkEnd w:id="33"/>
+    <w:bookmarkEnd w:id="34"/>
     <w:sectPr/>
   </w:body>
 </w:document>

</xml_diff>